<commit_message>
added a second suggestion for preject topic
</commit_message>
<xml_diff>
--- a/Topics for project.docx
+++ b/Topics for project.docx
@@ -10,11 +10,9 @@
           <w:numId w:val="1"/>
         </w:numPr>
       </w:pPr>
-      <w:proofErr w:type="spellStart"/>
       <w:r>
         <w:t>DebugUni</w:t>
       </w:r>
-      <w:proofErr w:type="spellEnd"/>
       <w:r>
         <w:t xml:space="preserve"> </w:t>
       </w:r>
@@ -99,6 +97,42 @@
           <w:lang w:val="bg-BG"/>
         </w:rPr>
         <w:t>Работа за пичове</w:t>
+      </w:r>
+    </w:p>
+    <w:p>
+      <w:pPr>
+        <w:pStyle w:val="ListParagraph"/>
+        <w:numPr>
+          <w:ilvl w:val="0"/>
+          <w:numId w:val="1"/>
+        </w:numPr>
+      </w:pPr>
+      <w:r>
+        <w:t>WizardUni – want to be a wizard of programming? Apply!</w:t>
+      </w:r>
+    </w:p>
+    <w:p>
+      <w:pPr>
+        <w:pStyle w:val="ListParagraph"/>
+        <w:numPr>
+          <w:ilvl w:val="0"/>
+          <w:numId w:val="2"/>
+        </w:numPr>
+      </w:pPr>
+      <w:r>
+        <w:t>Use wizard image design from Softuni presentation materials.</w:t>
+      </w:r>
+    </w:p>
+    <w:p>
+      <w:pPr>
+        <w:pStyle w:val="ListParagraph"/>
+        <w:numPr>
+          <w:ilvl w:val="0"/>
+          <w:numId w:val="2"/>
+        </w:numPr>
+      </w:pPr>
+      <w:r>
+        <w:t>Site background – use the binary code design in Softuni classrooms.</w:t>
       </w:r>
       <w:bookmarkStart w:id="0" w:name="_GoBack"/>
       <w:bookmarkEnd w:id="0"/>

</xml_diff>